<commit_message>
WS17 Uses Case Paradigm
</commit_message>
<xml_diff>
--- a/workshops/guitarraj/unit2/WS17 Uses Case Paradigm/Excersice 1/WS17 Uses Case Paradigm Excersice 1.docx
+++ b/workshops/guitarraj/unit2/WS17 Uses Case Paradigm/Excersice 1/WS17 Uses Case Paradigm Excersice 1.docx
@@ -31,25 +31,7 @@
           <w:sz w:val="28"/>
           <w:szCs w:val="28"/>
         </w:rPr>
-        <w:t xml:space="preserve">DATE: 14th </w:t>
-      </w:r>
-      <w:proofErr w:type="spellStart"/>
-      <w:r>
-        <w:rPr>
-          <w:b/>
-          <w:sz w:val="28"/>
-          <w:szCs w:val="28"/>
-        </w:rPr>
-        <w:t>december</w:t>
-      </w:r>
-      <w:proofErr w:type="spellEnd"/>
-      <w:r>
-        <w:rPr>
-          <w:b/>
-          <w:sz w:val="28"/>
-          <w:szCs w:val="28"/>
-        </w:rPr>
-        <w:t xml:space="preserve"> 2021</w:t>
+        <w:t>DATE: 14th december 2021</w:t>
       </w:r>
     </w:p>
     <w:p>
@@ -63,25 +45,23 @@
     </w:p>
     <w:p>
       <w:r>
-        <w:rPr>
-          <w:noProof/>
-        </w:rPr>
         <w:drawing>
-          <wp:inline distT="114300" distB="114300" distL="114300" distR="114300" wp14:anchorId="71DB7829" wp14:editId="0B9DB4DC">
-            <wp:extent cx="5731200" cy="3340100"/>
-            <wp:effectExtent l="0" t="0" r="0" b="0"/>
-            <wp:docPr id="43" name="image40.png"/>
-            <wp:cNvGraphicFramePr/>
+          <wp:inline distT="0" distB="0" distL="0" distR="0" wp14:anchorId="78781A2E" wp14:editId="24AD3B87">
+            <wp:extent cx="5733415" cy="3818255"/>
+            <wp:effectExtent l="0" t="0" r="635" b="0"/>
+            <wp:docPr id="1" name="Picture 1"/>
+            <wp:cNvGraphicFramePr>
+              <a:graphicFrameLocks xmlns:a="http://schemas.openxmlformats.org/drawingml/2006/main" noChangeAspect="1"/>
+            </wp:cNvGraphicFramePr>
             <a:graphic xmlns:a="http://schemas.openxmlformats.org/drawingml/2006/main">
               <a:graphicData uri="http://schemas.openxmlformats.org/drawingml/2006/picture">
                 <pic:pic xmlns:pic="http://schemas.openxmlformats.org/drawingml/2006/picture">
                   <pic:nvPicPr>
-                    <pic:cNvPr id="0" name="image40.png"/>
-                    <pic:cNvPicPr preferRelativeResize="0"/>
+                    <pic:cNvPr id="1" name=""/>
+                    <pic:cNvPicPr/>
                   </pic:nvPicPr>
                   <pic:blipFill>
                     <a:blip r:embed="rId7"/>
-                    <a:srcRect/>
                     <a:stretch>
                       <a:fillRect/>
                     </a:stretch>
@@ -89,12 +69,11 @@
                   <pic:spPr>
                     <a:xfrm>
                       <a:off x="0" y="0"/>
-                      <a:ext cx="5731200" cy="3340100"/>
+                      <a:ext cx="5733415" cy="3818255"/>
                     </a:xfrm>
                     <a:prstGeom prst="rect">
                       <a:avLst/>
                     </a:prstGeom>
-                    <a:ln/>
                   </pic:spPr>
                 </pic:pic>
               </a:graphicData>

</xml_diff>